<commit_message>
Agregados algunos detalles al documento
</commit_message>
<xml_diff>
--- a/Informe.docx
+++ b/Informe.docx
@@ -1,6 +1,6 @@
 
 <file path=word/document.xml><?xml version="1.0" encoding="utf-8"?>
-<w:document xmlns:wpc="http://schemas.microsoft.com/office/word/2010/wordprocessingCanvas" xmlns:cx="http://schemas.microsoft.com/office/drawing/2014/chartex" xmlns:mc="http://schemas.openxmlformats.org/markup-compatibility/2006" xmlns:o="urn:schemas-microsoft-com:office:office" xmlns:r="http://schemas.openxmlformats.org/officeDocument/2006/relationships" xmlns:m="http://schemas.openxmlformats.org/officeDocument/2006/math" xmlns:v="urn:schemas-microsoft-com:vml" xmlns:wp14="http://schemas.microsoft.com/office/word/2010/wordprocessingDrawing" xmlns:wp="http://schemas.openxmlformats.org/drawingml/2006/wordprocessingDrawing" xmlns:w10="urn:schemas-microsoft-com:office:word" xmlns:w="http://schemas.openxmlformats.org/wordprocessingml/2006/main" xmlns:w14="http://schemas.microsoft.com/office/word/2010/wordml" xmlns:w15="http://schemas.microsoft.com/office/word/2012/wordml" xmlns:w16se="http://schemas.microsoft.com/office/word/2015/wordml/symex" xmlns:wpg="http://schemas.microsoft.com/office/word/2010/wordprocessingGroup" xmlns:wpi="http://schemas.microsoft.com/office/word/2010/wordprocessingInk" xmlns:wne="http://schemas.microsoft.com/office/word/2006/wordml" xmlns:wps="http://schemas.microsoft.com/office/word/2010/wordprocessingShape" mc:Ignorable="w14 w15 w16se wp14">
+<w:document xmlns:wpc="http://schemas.microsoft.com/office/word/2010/wordprocessingCanvas" xmlns:cx="http://schemas.microsoft.com/office/drawing/2014/chartex" xmlns:cx1="http://schemas.microsoft.com/office/drawing/2015/9/8/chartex" xmlns:cx2="http://schemas.microsoft.com/office/drawing/2015/10/21/chartex" xmlns:cx3="http://schemas.microsoft.com/office/drawing/2016/5/9/chartex" xmlns:cx4="http://schemas.microsoft.com/office/drawing/2016/5/10/chartex" xmlns:cx5="http://schemas.microsoft.com/office/drawing/2016/5/11/chartex" xmlns:cx6="http://schemas.microsoft.com/office/drawing/2016/5/12/chartex" xmlns:cx7="http://schemas.microsoft.com/office/drawing/2016/5/13/chartex" xmlns:cx8="http://schemas.microsoft.com/office/drawing/2016/5/14/chartex" xmlns:mc="http://schemas.openxmlformats.org/markup-compatibility/2006" xmlns:aink="http://schemas.microsoft.com/office/drawing/2016/ink" xmlns:am3d="http://schemas.microsoft.com/office/drawing/2017/model3d" xmlns:o="urn:schemas-microsoft-com:office:office" xmlns:r="http://schemas.openxmlformats.org/officeDocument/2006/relationships" xmlns:m="http://schemas.openxmlformats.org/officeDocument/2006/math" xmlns:v="urn:schemas-microsoft-com:vml" xmlns:wp14="http://schemas.microsoft.com/office/word/2010/wordprocessingDrawing" xmlns:wp="http://schemas.openxmlformats.org/drawingml/2006/wordprocessingDrawing" xmlns:w10="urn:schemas-microsoft-com:office:word" xmlns:w="http://schemas.openxmlformats.org/wordprocessingml/2006/main" xmlns:w14="http://schemas.microsoft.com/office/word/2010/wordml" xmlns:w15="http://schemas.microsoft.com/office/word/2012/wordml" xmlns:w16cex="http://schemas.microsoft.com/office/word/2018/wordml/cex" xmlns:w16cid="http://schemas.microsoft.com/office/word/2016/wordml/cid" xmlns:w16="http://schemas.microsoft.com/office/word/2018/wordml" xmlns:w16sdtdh="http://schemas.microsoft.com/office/word/2020/wordml/sdtdatahash" xmlns:w16se="http://schemas.microsoft.com/office/word/2015/wordml/symex" xmlns:wpg="http://schemas.microsoft.com/office/word/2010/wordprocessingGroup" xmlns:wpi="http://schemas.microsoft.com/office/word/2010/wordprocessingInk" xmlns:wne="http://schemas.microsoft.com/office/word/2006/wordml" xmlns:wps="http://schemas.microsoft.com/office/word/2010/wordprocessingShape" mc:Ignorable="w14 w15 w16se w16cid w16 w16cex w16sdtdh wp14">
   <w:body>
     <w:p>
       <w:pPr>
@@ -18,17 +18,28 @@
           <w:szCs w:val="36"/>
           <w:lang w:val="es-US"/>
         </w:rPr>
-        <w:t>Proyecto de Machine Learning</w:t>
-      </w:r>
-    </w:p>
-    <w:p>
-      <w:pPr>
+        <w:t xml:space="preserve">Proyecto de Machine </w:t>
+      </w:r>
+      <w:proofErr w:type="spellStart"/>
+      <w:r>
         <w:rPr>
           <w:b/>
           <w:sz w:val="36"/>
           <w:szCs w:val="36"/>
           <w:lang w:val="es-US"/>
         </w:rPr>
+        <w:t>Learning</w:t>
+      </w:r>
+      <w:proofErr w:type="spellEnd"/>
+    </w:p>
+    <w:p>
+      <w:pPr>
+        <w:rPr>
+          <w:b/>
+          <w:sz w:val="36"/>
+          <w:szCs w:val="36"/>
+          <w:lang w:val="es-US"/>
+        </w:rPr>
       </w:pPr>
     </w:p>
     <w:p>
@@ -81,7 +92,25 @@
           <w:szCs w:val="28"/>
           <w:lang w:val="es-US"/>
         </w:rPr>
-        <w:t>Como sub-problema se tiene que dado un texto saber cuál de los integrantes del chat escribió dicho texto.</w:t>
+        <w:t xml:space="preserve">Como </w:t>
+      </w:r>
+      <w:proofErr w:type="spellStart"/>
+      <w:r>
+        <w:rPr>
+          <w:sz w:val="28"/>
+          <w:szCs w:val="28"/>
+          <w:lang w:val="es-US"/>
+        </w:rPr>
+        <w:t>sub-problema</w:t>
+      </w:r>
+      <w:proofErr w:type="spellEnd"/>
+      <w:r>
+        <w:rPr>
+          <w:sz w:val="28"/>
+          <w:szCs w:val="28"/>
+          <w:lang w:val="es-US"/>
+        </w:rPr>
+        <w:t xml:space="preserve"> se tiene que dado un texto saber cuál de los integrantes del chat escribió dicho texto.</w:t>
       </w:r>
     </w:p>
     <w:p>
@@ -134,7 +163,43 @@
           <w:szCs w:val="28"/>
           <w:lang w:val="es-US"/>
         </w:rPr>
-        <w:t>momento. En un diccionario se guarda por cada usuario todos sus mensajes. Haciendo uso de la biblioteca nltk de Python se realiza un procesamiento de texto donde por cada mensaje se va a eliminar las stopwords, o sea, las palabras que no aportan ningún significado, los signos de puntuación y se lematiza el texto, se llevan las palabras a su raíz gramatical. Luego de este proce</w:t>
+        <w:t xml:space="preserve">momento. En un diccionario se guarda por cada usuario todos sus mensajes. Haciendo uso de la biblioteca </w:t>
+      </w:r>
+      <w:proofErr w:type="spellStart"/>
+      <w:r>
+        <w:rPr>
+          <w:sz w:val="28"/>
+          <w:szCs w:val="28"/>
+          <w:lang w:val="es-US"/>
+        </w:rPr>
+        <w:t>nltk</w:t>
+      </w:r>
+      <w:proofErr w:type="spellEnd"/>
+      <w:r>
+        <w:rPr>
+          <w:sz w:val="28"/>
+          <w:szCs w:val="28"/>
+          <w:lang w:val="es-US"/>
+        </w:rPr>
+        <w:t xml:space="preserve"> de Python se realiza un procesamiento de texto donde por cada mensaje se va a eliminar las </w:t>
+      </w:r>
+      <w:proofErr w:type="spellStart"/>
+      <w:r>
+        <w:rPr>
+          <w:sz w:val="28"/>
+          <w:szCs w:val="28"/>
+          <w:lang w:val="es-US"/>
+        </w:rPr>
+        <w:t>stopwords</w:t>
+      </w:r>
+      <w:proofErr w:type="spellEnd"/>
+      <w:r>
+        <w:rPr>
+          <w:sz w:val="28"/>
+          <w:szCs w:val="28"/>
+          <w:lang w:val="es-US"/>
+        </w:rPr>
+        <w:t>, o sea, las palabras que no aportan ningún significado, los signos de puntuación y se lematiza el texto, se llevan las palabras a su raíz gramatical. Luego de este proce</w:t>
       </w:r>
       <w:r>
         <w:rPr>
@@ -158,8 +223,36 @@
           <w:szCs w:val="28"/>
           <w:lang w:val="es-US"/>
         </w:rPr>
-        <w:t xml:space="preserve"> usando el TfidfVectorizer de la biblioteca sklearn</w:t>
-      </w:r>
+        <w:t xml:space="preserve"> usando el </w:t>
+      </w:r>
+      <w:proofErr w:type="spellStart"/>
+      <w:r>
+        <w:rPr>
+          <w:sz w:val="28"/>
+          <w:szCs w:val="28"/>
+          <w:lang w:val="es-US"/>
+        </w:rPr>
+        <w:t>TfidfVectorizer</w:t>
+      </w:r>
+      <w:proofErr w:type="spellEnd"/>
+      <w:r>
+        <w:rPr>
+          <w:sz w:val="28"/>
+          <w:szCs w:val="28"/>
+          <w:lang w:val="es-US"/>
+        </w:rPr>
+        <w:t xml:space="preserve"> de la biblioteca </w:t>
+      </w:r>
+      <w:proofErr w:type="spellStart"/>
+      <w:r>
+        <w:rPr>
+          <w:sz w:val="28"/>
+          <w:szCs w:val="28"/>
+          <w:lang w:val="es-US"/>
+        </w:rPr>
+        <w:t>sklearn</w:t>
+      </w:r>
+      <w:proofErr w:type="spellEnd"/>
       <w:r>
         <w:rPr>
           <w:sz w:val="28"/>
@@ -244,73 +337,7 @@
           <w:szCs w:val="28"/>
           <w:lang w:val="es-US"/>
         </w:rPr>
-        <w:t xml:space="preserve">Este estimador </w:t>
-      </w:r>
-      <w:r>
-        <w:rPr>
-          <w:sz w:val="28"/>
-          <w:szCs w:val="28"/>
-          <w:lang w:val="es-US"/>
-        </w:rPr>
-        <w:t>es sensible a valores atí</w:t>
-      </w:r>
-      <w:r>
-        <w:rPr>
-          <w:sz w:val="28"/>
-          <w:szCs w:val="28"/>
-          <w:lang w:val="es-US"/>
-        </w:rPr>
-        <w:t xml:space="preserve">picos, por lo tanto, </w:t>
-      </w:r>
-      <w:r>
-        <w:rPr>
-          <w:sz w:val="28"/>
-          <w:szCs w:val="28"/>
-          <w:lang w:val="es-US"/>
-        </w:rPr>
-        <w:t>no funciona muy para la detección de valores atí</w:t>
-      </w:r>
-      <w:r>
-        <w:rPr>
-          <w:sz w:val="28"/>
-          <w:szCs w:val="28"/>
-          <w:lang w:val="es-US"/>
-        </w:rPr>
-        <w:t>picos.</w:t>
-      </w:r>
-      <w:r>
-        <w:rPr>
-          <w:sz w:val="28"/>
-          <w:szCs w:val="28"/>
-          <w:lang w:val="es-US"/>
-        </w:rPr>
-        <w:t xml:space="preserve"> One Class SVM es más adecuado para la detección de novedades cuando el conjunto de entrenamiento no está contaminado por valores atípicos.</w:t>
-      </w:r>
-      <w:r>
-        <w:rPr>
-          <w:sz w:val="28"/>
-          <w:szCs w:val="28"/>
-          <w:lang w:val="es-US"/>
-        </w:rPr>
-        <w:t xml:space="preserve"> L</w:t>
-      </w:r>
-      <w:r>
-        <w:rPr>
-          <w:sz w:val="28"/>
-          <w:szCs w:val="28"/>
-          <w:lang w:val="es-US"/>
-        </w:rPr>
-        <w:t>a detección de valores atípicos en alta dimensión es desafiante y One Class SVM podría dar buenos resultados en estas situaciones dependiendo del valor de sus hiperpará</w:t>
-      </w:r>
-      <w:bookmarkStart w:id="0" w:name="_GoBack"/>
-      <w:bookmarkEnd w:id="0"/>
-      <w:r>
-        <w:rPr>
-          <w:sz w:val="28"/>
-          <w:szCs w:val="28"/>
-          <w:lang w:val="es-US"/>
-        </w:rPr>
-        <w:t>metros.</w:t>
+        <w:t>Aprende una función de decisión para la detección de novedades: clasificar nuevos datos como similares o diferentes al conjunto de entrenamiento.</w:t>
       </w:r>
     </w:p>
     <w:p>
@@ -345,6 +372,181 @@
         </w:rPr>
         <w:t>Robust Covariance</w:t>
       </w:r>
+      <w:r>
+        <w:rPr>
+          <w:b/>
+          <w:sz w:val="28"/>
+          <w:szCs w:val="28"/>
+        </w:rPr>
+        <w:t>:</w:t>
+      </w:r>
+    </w:p>
+    <w:p>
+      <w:pPr>
+        <w:rPr>
+          <w:bCs/>
+          <w:sz w:val="28"/>
+          <w:szCs w:val="28"/>
+        </w:rPr>
+      </w:pPr>
+      <w:proofErr w:type="spellStart"/>
+      <w:r>
+        <w:rPr>
+          <w:bCs/>
+          <w:sz w:val="28"/>
+          <w:szCs w:val="28"/>
+        </w:rPr>
+        <w:t>D</w:t>
+      </w:r>
+      <w:r>
+        <w:rPr>
+          <w:bCs/>
+          <w:sz w:val="28"/>
+          <w:szCs w:val="28"/>
+        </w:rPr>
+        <w:t>etecta</w:t>
+      </w:r>
+      <w:proofErr w:type="spellEnd"/>
+      <w:r>
+        <w:rPr>
+          <w:bCs/>
+          <w:sz w:val="28"/>
+          <w:szCs w:val="28"/>
+        </w:rPr>
+        <w:t xml:space="preserve"> </w:t>
+      </w:r>
+      <w:proofErr w:type="spellStart"/>
+      <w:r>
+        <w:rPr>
+          <w:bCs/>
+          <w:sz w:val="28"/>
+          <w:szCs w:val="28"/>
+        </w:rPr>
+        <w:t>valores</w:t>
+      </w:r>
+      <w:proofErr w:type="spellEnd"/>
+      <w:r>
+        <w:rPr>
+          <w:bCs/>
+          <w:sz w:val="28"/>
+          <w:szCs w:val="28"/>
+        </w:rPr>
+        <w:t xml:space="preserve"> </w:t>
+      </w:r>
+      <w:proofErr w:type="spellStart"/>
+      <w:r>
+        <w:rPr>
+          <w:bCs/>
+          <w:sz w:val="28"/>
+          <w:szCs w:val="28"/>
+        </w:rPr>
+        <w:t>at</w:t>
+      </w:r>
+      <w:r>
+        <w:rPr>
+          <w:bCs/>
+          <w:sz w:val="28"/>
+          <w:szCs w:val="28"/>
+        </w:rPr>
+        <w:t>í</w:t>
+      </w:r>
+      <w:r>
+        <w:rPr>
+          <w:bCs/>
+          <w:sz w:val="28"/>
+          <w:szCs w:val="28"/>
+        </w:rPr>
+        <w:t>picos</w:t>
+      </w:r>
+      <w:proofErr w:type="spellEnd"/>
+      <w:r>
+        <w:rPr>
+          <w:bCs/>
+          <w:sz w:val="28"/>
+          <w:szCs w:val="28"/>
+        </w:rPr>
+        <w:t xml:space="preserve"> </w:t>
+      </w:r>
+      <w:proofErr w:type="spellStart"/>
+      <w:r>
+        <w:rPr>
+          <w:bCs/>
+          <w:sz w:val="28"/>
+          <w:szCs w:val="28"/>
+        </w:rPr>
+        <w:t>en</w:t>
+      </w:r>
+      <w:proofErr w:type="spellEnd"/>
+      <w:r>
+        <w:rPr>
+          <w:bCs/>
+          <w:sz w:val="28"/>
+          <w:szCs w:val="28"/>
+        </w:rPr>
+        <w:t xml:space="preserve"> un conjunto de </w:t>
+      </w:r>
+      <w:proofErr w:type="spellStart"/>
+      <w:r>
+        <w:rPr>
+          <w:bCs/>
+          <w:sz w:val="28"/>
+          <w:szCs w:val="28"/>
+        </w:rPr>
+        <w:t>datos</w:t>
+      </w:r>
+      <w:proofErr w:type="spellEnd"/>
+      <w:r>
+        <w:rPr>
+          <w:bCs/>
+          <w:sz w:val="28"/>
+          <w:szCs w:val="28"/>
+        </w:rPr>
+        <w:t xml:space="preserve"> </w:t>
+      </w:r>
+      <w:proofErr w:type="spellStart"/>
+      <w:r>
+        <w:rPr>
+          <w:bCs/>
+          <w:sz w:val="28"/>
+          <w:szCs w:val="28"/>
+        </w:rPr>
+        <w:t>distribuidos</w:t>
+      </w:r>
+      <w:proofErr w:type="spellEnd"/>
+      <w:r>
+        <w:rPr>
+          <w:bCs/>
+          <w:sz w:val="28"/>
+          <w:szCs w:val="28"/>
+        </w:rPr>
+        <w:t xml:space="preserve"> de Gauss</w:t>
+      </w:r>
+      <w:r>
+        <w:rPr>
+          <w:bCs/>
+          <w:sz w:val="28"/>
+          <w:szCs w:val="28"/>
+        </w:rPr>
+        <w:t>.</w:t>
+      </w:r>
+    </w:p>
+    <w:p>
+      <w:pPr>
+        <w:rPr>
+          <w:bCs/>
+          <w:sz w:val="28"/>
+          <w:szCs w:val="28"/>
+        </w:rPr>
+      </w:pPr>
+    </w:p>
+    <w:p>
+      <w:pPr>
+        <w:rPr>
+          <w:bCs/>
+          <w:sz w:val="28"/>
+          <w:szCs w:val="28"/>
+        </w:rPr>
+      </w:pPr>
     </w:p>
     <w:p>
       <w:pPr>
@@ -363,22 +565,1321 @@
         <w:lastRenderedPageBreak/>
         <w:t>- Isolation Forest</w:t>
       </w:r>
-    </w:p>
-    <w:p>
-      <w:pPr>
-        <w:rPr>
-          <w:b/>
-          <w:sz w:val="28"/>
-          <w:szCs w:val="28"/>
-        </w:rPr>
-      </w:pPr>
-    </w:p>
-    <w:p>
-      <w:pPr>
-        <w:rPr>
-          <w:b/>
-          <w:sz w:val="28"/>
-          <w:szCs w:val="28"/>
+      <w:r>
+        <w:rPr>
+          <w:b/>
+          <w:sz w:val="28"/>
+          <w:szCs w:val="28"/>
+        </w:rPr>
+        <w:t>:</w:t>
+      </w:r>
+    </w:p>
+    <w:p>
+      <w:pPr>
+        <w:rPr>
+          <w:bCs/>
+          <w:sz w:val="28"/>
+          <w:szCs w:val="28"/>
+        </w:rPr>
+      </w:pPr>
+      <w:proofErr w:type="spellStart"/>
+      <w:r>
+        <w:rPr>
+          <w:bCs/>
+          <w:sz w:val="28"/>
+          <w:szCs w:val="28"/>
+        </w:rPr>
+        <w:t>Detecta</w:t>
+      </w:r>
+      <w:proofErr w:type="spellEnd"/>
+      <w:r>
+        <w:rPr>
+          <w:bCs/>
+          <w:sz w:val="28"/>
+          <w:szCs w:val="28"/>
+        </w:rPr>
+        <w:t xml:space="preserve"> </w:t>
+      </w:r>
+      <w:proofErr w:type="spellStart"/>
+      <w:r>
+        <w:rPr>
+          <w:bCs/>
+          <w:sz w:val="28"/>
+          <w:szCs w:val="28"/>
+        </w:rPr>
+        <w:t>anomalías</w:t>
+      </w:r>
+      <w:proofErr w:type="spellEnd"/>
+      <w:r>
+        <w:rPr>
+          <w:bCs/>
+          <w:sz w:val="28"/>
+          <w:szCs w:val="28"/>
+        </w:rPr>
+        <w:t xml:space="preserve"> </w:t>
+      </w:r>
+      <w:proofErr w:type="spellStart"/>
+      <w:r>
+        <w:rPr>
+          <w:bCs/>
+          <w:sz w:val="28"/>
+          <w:szCs w:val="28"/>
+        </w:rPr>
+        <w:t>mediante</w:t>
+      </w:r>
+      <w:proofErr w:type="spellEnd"/>
+      <w:r>
+        <w:rPr>
+          <w:bCs/>
+          <w:sz w:val="28"/>
+          <w:szCs w:val="28"/>
+        </w:rPr>
+        <w:t xml:space="preserve"> </w:t>
+      </w:r>
+      <w:proofErr w:type="spellStart"/>
+      <w:r>
+        <w:rPr>
+          <w:bCs/>
+          <w:sz w:val="28"/>
+          <w:szCs w:val="28"/>
+        </w:rPr>
+        <w:t>el</w:t>
+      </w:r>
+      <w:proofErr w:type="spellEnd"/>
+      <w:r>
+        <w:rPr>
+          <w:bCs/>
+          <w:sz w:val="28"/>
+          <w:szCs w:val="28"/>
+        </w:rPr>
+        <w:t xml:space="preserve"> </w:t>
+      </w:r>
+      <w:proofErr w:type="spellStart"/>
+      <w:r>
+        <w:rPr>
+          <w:bCs/>
+          <w:sz w:val="28"/>
+          <w:szCs w:val="28"/>
+        </w:rPr>
+        <w:t>aislamiento</w:t>
+      </w:r>
+      <w:proofErr w:type="spellEnd"/>
+      <w:r>
+        <w:rPr>
+          <w:bCs/>
+          <w:sz w:val="28"/>
+          <w:szCs w:val="28"/>
+        </w:rPr>
+        <w:t xml:space="preserve">, </w:t>
+      </w:r>
+      <w:proofErr w:type="spellStart"/>
+      <w:r>
+        <w:rPr>
+          <w:bCs/>
+          <w:sz w:val="28"/>
+          <w:szCs w:val="28"/>
+        </w:rPr>
+        <w:t>en</w:t>
+      </w:r>
+      <w:proofErr w:type="spellEnd"/>
+      <w:r>
+        <w:rPr>
+          <w:bCs/>
+          <w:sz w:val="28"/>
+          <w:szCs w:val="28"/>
+        </w:rPr>
+        <w:t xml:space="preserve"> </w:t>
+      </w:r>
+      <w:proofErr w:type="spellStart"/>
+      <w:r>
+        <w:rPr>
+          <w:bCs/>
+          <w:sz w:val="28"/>
+          <w:szCs w:val="28"/>
+        </w:rPr>
+        <w:t>lugar</w:t>
+      </w:r>
+      <w:proofErr w:type="spellEnd"/>
+      <w:r>
+        <w:rPr>
+          <w:bCs/>
+          <w:sz w:val="28"/>
+          <w:szCs w:val="28"/>
+        </w:rPr>
+        <w:t xml:space="preserve"> de </w:t>
+      </w:r>
+      <w:proofErr w:type="spellStart"/>
+      <w:r>
+        <w:rPr>
+          <w:bCs/>
+          <w:sz w:val="28"/>
+          <w:szCs w:val="28"/>
+        </w:rPr>
+        <w:t>modelar</w:t>
+      </w:r>
+      <w:proofErr w:type="spellEnd"/>
+      <w:r>
+        <w:rPr>
+          <w:bCs/>
+          <w:sz w:val="28"/>
+          <w:szCs w:val="28"/>
+        </w:rPr>
+        <w:t xml:space="preserve"> los puntos </w:t>
+      </w:r>
+      <w:proofErr w:type="spellStart"/>
+      <w:r>
+        <w:rPr>
+          <w:bCs/>
+          <w:sz w:val="28"/>
+          <w:szCs w:val="28"/>
+        </w:rPr>
+        <w:t>normales</w:t>
+      </w:r>
+      <w:proofErr w:type="spellEnd"/>
+      <w:r>
+        <w:rPr>
+          <w:bCs/>
+          <w:sz w:val="28"/>
+          <w:szCs w:val="28"/>
+        </w:rPr>
+        <w:t>.</w:t>
+      </w:r>
+    </w:p>
+    <w:p>
+      <w:pPr>
+        <w:rPr>
+          <w:bCs/>
+          <w:sz w:val="28"/>
+          <w:szCs w:val="28"/>
+        </w:rPr>
+      </w:pPr>
+    </w:p>
+    <w:p>
+      <w:pPr>
+        <w:rPr>
+          <w:b/>
+          <w:sz w:val="32"/>
+          <w:szCs w:val="32"/>
+          <w:lang w:val="es-US"/>
+        </w:rPr>
+      </w:pPr>
+      <w:r>
+        <w:rPr>
+          <w:b/>
+          <w:sz w:val="32"/>
+          <w:szCs w:val="32"/>
+          <w:lang w:val="es-US"/>
+        </w:rPr>
+        <w:t>Algoritmos de aprendizaje supervisado usados en la resolución del problema:</w:t>
+      </w:r>
+    </w:p>
+    <w:p>
+      <w:pPr>
+        <w:rPr>
+          <w:b/>
+          <w:sz w:val="28"/>
+          <w:szCs w:val="28"/>
+          <w:lang w:val="es-US"/>
+        </w:rPr>
+      </w:pPr>
+      <w:r>
+        <w:rPr>
+          <w:b/>
+          <w:sz w:val="28"/>
+          <w:szCs w:val="28"/>
+          <w:lang w:val="es-US"/>
+        </w:rPr>
+        <w:t>-KNN</w:t>
+      </w:r>
+    </w:p>
+    <w:p>
+      <w:pPr>
+        <w:rPr>
+          <w:b/>
+          <w:sz w:val="28"/>
+          <w:szCs w:val="28"/>
+          <w:lang w:val="es-US"/>
+        </w:rPr>
+      </w:pPr>
+      <w:r>
+        <w:rPr>
+          <w:b/>
+          <w:sz w:val="28"/>
+          <w:szCs w:val="28"/>
+          <w:lang w:val="es-US"/>
+        </w:rPr>
+        <w:t>-</w:t>
+      </w:r>
+      <w:proofErr w:type="spellStart"/>
+      <w:r>
+        <w:rPr>
+          <w:b/>
+          <w:sz w:val="28"/>
+          <w:szCs w:val="28"/>
+          <w:lang w:val="es-US"/>
+        </w:rPr>
+        <w:t>Naive</w:t>
+      </w:r>
+      <w:proofErr w:type="spellEnd"/>
+      <w:r>
+        <w:rPr>
+          <w:b/>
+          <w:sz w:val="28"/>
+          <w:szCs w:val="28"/>
+          <w:lang w:val="es-US"/>
+        </w:rPr>
+        <w:t>-Bayes</w:t>
+      </w:r>
+    </w:p>
+    <w:p>
+      <w:pPr>
+        <w:rPr>
+          <w:b/>
+          <w:sz w:val="28"/>
+          <w:szCs w:val="28"/>
+          <w:lang w:val="es-US"/>
+        </w:rPr>
+      </w:pPr>
+      <w:r>
+        <w:rPr>
+          <w:b/>
+          <w:sz w:val="28"/>
+          <w:szCs w:val="28"/>
+          <w:lang w:val="es-US"/>
+        </w:rPr>
+        <w:t>-</w:t>
+      </w:r>
+      <w:proofErr w:type="spellStart"/>
+      <w:r>
+        <w:rPr>
+          <w:b/>
+          <w:sz w:val="28"/>
+          <w:szCs w:val="28"/>
+          <w:lang w:val="es-US"/>
+        </w:rPr>
+        <w:t>Decision</w:t>
+      </w:r>
+      <w:proofErr w:type="spellEnd"/>
+      <w:r>
+        <w:rPr>
+          <w:b/>
+          <w:sz w:val="28"/>
+          <w:szCs w:val="28"/>
+          <w:lang w:val="es-US"/>
+        </w:rPr>
+        <w:t xml:space="preserve"> </w:t>
+      </w:r>
+      <w:proofErr w:type="spellStart"/>
+      <w:r>
+        <w:rPr>
+          <w:b/>
+          <w:sz w:val="28"/>
+          <w:szCs w:val="28"/>
+          <w:lang w:val="es-US"/>
+        </w:rPr>
+        <w:t>Tree</w:t>
+      </w:r>
+      <w:proofErr w:type="spellEnd"/>
+    </w:p>
+    <w:p>
+      <w:pPr>
+        <w:rPr>
+          <w:b/>
+          <w:sz w:val="28"/>
+          <w:szCs w:val="28"/>
+          <w:lang w:val="es-US"/>
+        </w:rPr>
+      </w:pPr>
+      <w:r>
+        <w:rPr>
+          <w:b/>
+          <w:sz w:val="28"/>
+          <w:szCs w:val="28"/>
+          <w:lang w:val="es-US"/>
+        </w:rPr>
+        <w:t>-</w:t>
+      </w:r>
+      <w:proofErr w:type="spellStart"/>
+      <w:r>
+        <w:rPr>
+          <w:b/>
+          <w:sz w:val="28"/>
+          <w:szCs w:val="28"/>
+          <w:lang w:val="es-US"/>
+        </w:rPr>
+        <w:t>Random</w:t>
+      </w:r>
+      <w:proofErr w:type="spellEnd"/>
+      <w:r>
+        <w:rPr>
+          <w:b/>
+          <w:sz w:val="28"/>
+          <w:szCs w:val="28"/>
+          <w:lang w:val="es-US"/>
+        </w:rPr>
+        <w:t xml:space="preserve"> Forest</w:t>
+      </w:r>
+    </w:p>
+    <w:p>
+      <w:pPr>
+        <w:rPr>
+          <w:bCs/>
+          <w:sz w:val="28"/>
+          <w:szCs w:val="28"/>
+        </w:rPr>
+      </w:pPr>
+      <w:proofErr w:type="spellStart"/>
+      <w:r>
+        <w:rPr>
+          <w:bCs/>
+          <w:sz w:val="28"/>
+          <w:szCs w:val="28"/>
+        </w:rPr>
+        <w:t>Estos</w:t>
+      </w:r>
+      <w:proofErr w:type="spellEnd"/>
+      <w:r>
+        <w:rPr>
+          <w:bCs/>
+          <w:sz w:val="28"/>
+          <w:szCs w:val="28"/>
+        </w:rPr>
+        <w:t xml:space="preserve"> </w:t>
+      </w:r>
+      <w:proofErr w:type="spellStart"/>
+      <w:r>
+        <w:rPr>
+          <w:bCs/>
+          <w:sz w:val="28"/>
+          <w:szCs w:val="28"/>
+        </w:rPr>
+        <w:t>algoritmos</w:t>
+      </w:r>
+      <w:proofErr w:type="spellEnd"/>
+      <w:r>
+        <w:rPr>
+          <w:bCs/>
+          <w:sz w:val="28"/>
+          <w:szCs w:val="28"/>
+        </w:rPr>
+        <w:t xml:space="preserve"> </w:t>
+      </w:r>
+      <w:proofErr w:type="spellStart"/>
+      <w:r>
+        <w:rPr>
+          <w:bCs/>
+          <w:sz w:val="28"/>
+          <w:szCs w:val="28"/>
+        </w:rPr>
+        <w:t>fueron</w:t>
+      </w:r>
+      <w:proofErr w:type="spellEnd"/>
+      <w:r>
+        <w:rPr>
+          <w:bCs/>
+          <w:sz w:val="28"/>
+          <w:szCs w:val="28"/>
+        </w:rPr>
+        <w:t xml:space="preserve"> los que </w:t>
+      </w:r>
+      <w:proofErr w:type="spellStart"/>
+      <w:r>
+        <w:rPr>
+          <w:bCs/>
+          <w:sz w:val="28"/>
+          <w:szCs w:val="28"/>
+        </w:rPr>
+        <w:t>estudiamos</w:t>
+      </w:r>
+      <w:proofErr w:type="spellEnd"/>
+      <w:r>
+        <w:rPr>
+          <w:bCs/>
+          <w:sz w:val="28"/>
+          <w:szCs w:val="28"/>
+        </w:rPr>
+        <w:t xml:space="preserve"> </w:t>
+      </w:r>
+      <w:proofErr w:type="spellStart"/>
+      <w:r>
+        <w:rPr>
+          <w:bCs/>
+          <w:sz w:val="28"/>
+          <w:szCs w:val="28"/>
+        </w:rPr>
+        <w:t>en</w:t>
+      </w:r>
+      <w:proofErr w:type="spellEnd"/>
+      <w:r>
+        <w:rPr>
+          <w:bCs/>
+          <w:sz w:val="28"/>
+          <w:szCs w:val="28"/>
+        </w:rPr>
+        <w:t xml:space="preserve"> </w:t>
+      </w:r>
+      <w:proofErr w:type="spellStart"/>
+      <w:r>
+        <w:rPr>
+          <w:bCs/>
+          <w:sz w:val="28"/>
+          <w:szCs w:val="28"/>
+        </w:rPr>
+        <w:t>clase</w:t>
+      </w:r>
+      <w:proofErr w:type="spellEnd"/>
+      <w:r>
+        <w:rPr>
+          <w:bCs/>
+          <w:sz w:val="28"/>
+          <w:szCs w:val="28"/>
+        </w:rPr>
+        <w:t xml:space="preserve">. </w:t>
+      </w:r>
+      <w:proofErr w:type="spellStart"/>
+      <w:r>
+        <w:rPr>
+          <w:bCs/>
+          <w:sz w:val="28"/>
+          <w:szCs w:val="28"/>
+        </w:rPr>
+        <w:t>Escogimos</w:t>
+      </w:r>
+      <w:proofErr w:type="spellEnd"/>
+      <w:r>
+        <w:rPr>
+          <w:bCs/>
+          <w:sz w:val="28"/>
+          <w:szCs w:val="28"/>
+        </w:rPr>
+        <w:t xml:space="preserve"> KNN y Na</w:t>
+      </w:r>
+      <w:r>
+        <w:rPr>
+          <w:bCs/>
+          <w:sz w:val="28"/>
+          <w:szCs w:val="28"/>
+        </w:rPr>
+        <w:t>i</w:t>
+      </w:r>
+      <w:r>
+        <w:rPr>
+          <w:bCs/>
+          <w:sz w:val="28"/>
+          <w:szCs w:val="28"/>
+        </w:rPr>
+        <w:t>ve-Bayes p</w:t>
+      </w:r>
+      <w:proofErr w:type="spellStart"/>
+      <w:r>
+        <w:rPr>
+          <w:bCs/>
+          <w:sz w:val="28"/>
+          <w:szCs w:val="28"/>
+        </w:rPr>
+        <w:t>or</w:t>
+      </w:r>
+      <w:r>
+        <w:rPr>
+          <w:bCs/>
+          <w:sz w:val="28"/>
+          <w:szCs w:val="28"/>
+        </w:rPr>
+        <w:t>que</w:t>
+      </w:r>
+      <w:proofErr w:type="spellEnd"/>
+      <w:r>
+        <w:rPr>
+          <w:bCs/>
+          <w:sz w:val="28"/>
+          <w:szCs w:val="28"/>
+        </w:rPr>
+        <w:t xml:space="preserve"> </w:t>
+      </w:r>
+      <w:proofErr w:type="spellStart"/>
+      <w:r>
+        <w:rPr>
+          <w:bCs/>
+          <w:sz w:val="28"/>
+          <w:szCs w:val="28"/>
+        </w:rPr>
+        <w:t>trabajamos</w:t>
+      </w:r>
+      <w:proofErr w:type="spellEnd"/>
+      <w:r>
+        <w:rPr>
+          <w:bCs/>
+          <w:sz w:val="28"/>
+          <w:szCs w:val="28"/>
+        </w:rPr>
+        <w:t xml:space="preserve"> un </w:t>
+      </w:r>
+      <w:proofErr w:type="spellStart"/>
+      <w:r>
+        <w:rPr>
+          <w:bCs/>
+          <w:sz w:val="28"/>
+          <w:szCs w:val="28"/>
+        </w:rPr>
+        <w:t>problema</w:t>
+      </w:r>
+      <w:proofErr w:type="spellEnd"/>
+      <w:r>
+        <w:rPr>
+          <w:bCs/>
+          <w:sz w:val="28"/>
+          <w:szCs w:val="28"/>
+        </w:rPr>
+        <w:t xml:space="preserve"> similar </w:t>
+      </w:r>
+      <w:proofErr w:type="spellStart"/>
+      <w:r>
+        <w:rPr>
+          <w:bCs/>
+          <w:sz w:val="28"/>
+          <w:szCs w:val="28"/>
+        </w:rPr>
+        <w:t>en</w:t>
+      </w:r>
+      <w:proofErr w:type="spellEnd"/>
+      <w:r>
+        <w:rPr>
+          <w:bCs/>
+          <w:sz w:val="28"/>
+          <w:szCs w:val="28"/>
+        </w:rPr>
+        <w:t xml:space="preserve"> la CP2, </w:t>
+      </w:r>
+      <w:proofErr w:type="spellStart"/>
+      <w:r>
+        <w:rPr>
+          <w:bCs/>
+          <w:sz w:val="28"/>
+          <w:szCs w:val="28"/>
+        </w:rPr>
+        <w:t>aparte</w:t>
+      </w:r>
+      <w:proofErr w:type="spellEnd"/>
+      <w:r>
+        <w:rPr>
+          <w:bCs/>
+          <w:sz w:val="28"/>
+          <w:szCs w:val="28"/>
+        </w:rPr>
+        <w:t xml:space="preserve"> de que la idea de </w:t>
+      </w:r>
+      <w:proofErr w:type="spellStart"/>
+      <w:r>
+        <w:rPr>
+          <w:bCs/>
+          <w:sz w:val="28"/>
+          <w:szCs w:val="28"/>
+        </w:rPr>
+        <w:t>cercanía</w:t>
+      </w:r>
+      <w:proofErr w:type="spellEnd"/>
+      <w:r>
+        <w:rPr>
+          <w:bCs/>
+          <w:sz w:val="28"/>
+          <w:szCs w:val="28"/>
+        </w:rPr>
+        <w:t xml:space="preserve"> entre los conjuntos que </w:t>
+      </w:r>
+      <w:proofErr w:type="spellStart"/>
+      <w:r>
+        <w:rPr>
+          <w:bCs/>
+          <w:sz w:val="28"/>
+          <w:szCs w:val="28"/>
+        </w:rPr>
+        <w:t>tienen</w:t>
+      </w:r>
+      <w:proofErr w:type="spellEnd"/>
+      <w:r>
+        <w:rPr>
+          <w:bCs/>
+          <w:sz w:val="28"/>
+          <w:szCs w:val="28"/>
+        </w:rPr>
+        <w:t xml:space="preserve"> ambos </w:t>
+      </w:r>
+      <w:proofErr w:type="spellStart"/>
+      <w:r>
+        <w:rPr>
+          <w:bCs/>
+          <w:sz w:val="28"/>
+          <w:szCs w:val="28"/>
+        </w:rPr>
+        <w:t>algoritmos</w:t>
+      </w:r>
+      <w:proofErr w:type="spellEnd"/>
+      <w:r>
+        <w:rPr>
+          <w:bCs/>
+          <w:sz w:val="28"/>
+          <w:szCs w:val="28"/>
+        </w:rPr>
+        <w:t xml:space="preserve"> se </w:t>
+      </w:r>
+      <w:proofErr w:type="spellStart"/>
+      <w:r>
+        <w:rPr>
+          <w:bCs/>
+          <w:sz w:val="28"/>
+          <w:szCs w:val="28"/>
+        </w:rPr>
+        <w:t>asemejan</w:t>
+      </w:r>
+      <w:proofErr w:type="spellEnd"/>
+      <w:r>
+        <w:rPr>
+          <w:bCs/>
+          <w:sz w:val="28"/>
+          <w:szCs w:val="28"/>
+        </w:rPr>
+        <w:t xml:space="preserve"> a la idea que </w:t>
+      </w:r>
+      <w:proofErr w:type="spellStart"/>
+      <w:r>
+        <w:rPr>
+          <w:bCs/>
+          <w:sz w:val="28"/>
+          <w:szCs w:val="28"/>
+        </w:rPr>
+        <w:t>utiliza</w:t>
+      </w:r>
+      <w:proofErr w:type="spellEnd"/>
+      <w:r>
+        <w:rPr>
+          <w:bCs/>
+          <w:sz w:val="28"/>
+          <w:szCs w:val="28"/>
+        </w:rPr>
+        <w:t xml:space="preserve"> </w:t>
+      </w:r>
+      <w:proofErr w:type="spellStart"/>
+      <w:r>
+        <w:rPr>
+          <w:bCs/>
+          <w:sz w:val="28"/>
+          <w:szCs w:val="28"/>
+        </w:rPr>
+        <w:t>en</w:t>
+      </w:r>
+      <w:proofErr w:type="spellEnd"/>
+      <w:r>
+        <w:rPr>
+          <w:bCs/>
+          <w:sz w:val="28"/>
+          <w:szCs w:val="28"/>
+        </w:rPr>
+        <w:t xml:space="preserve"> un principio Novelty Detection, </w:t>
+      </w:r>
+      <w:proofErr w:type="spellStart"/>
+      <w:r>
+        <w:rPr>
+          <w:bCs/>
+          <w:sz w:val="28"/>
+          <w:szCs w:val="28"/>
+        </w:rPr>
+        <w:t>aunque</w:t>
+      </w:r>
+      <w:proofErr w:type="spellEnd"/>
+      <w:r>
+        <w:rPr>
+          <w:bCs/>
+          <w:sz w:val="28"/>
+          <w:szCs w:val="28"/>
+        </w:rPr>
+        <w:t xml:space="preserve"> </w:t>
+      </w:r>
+      <w:proofErr w:type="spellStart"/>
+      <w:r>
+        <w:rPr>
+          <w:bCs/>
+          <w:sz w:val="28"/>
+          <w:szCs w:val="28"/>
+        </w:rPr>
+        <w:t>enfocado</w:t>
+      </w:r>
+      <w:proofErr w:type="spellEnd"/>
+      <w:r>
+        <w:rPr>
+          <w:bCs/>
+          <w:sz w:val="28"/>
+          <w:szCs w:val="28"/>
+        </w:rPr>
+        <w:t xml:space="preserve"> </w:t>
+      </w:r>
+      <w:proofErr w:type="spellStart"/>
+      <w:r>
+        <w:rPr>
+          <w:bCs/>
+          <w:sz w:val="28"/>
+          <w:szCs w:val="28"/>
+        </w:rPr>
+        <w:t>en</w:t>
+      </w:r>
+      <w:proofErr w:type="spellEnd"/>
+      <w:r>
+        <w:rPr>
+          <w:bCs/>
+          <w:sz w:val="28"/>
+          <w:szCs w:val="28"/>
+        </w:rPr>
+        <w:t xml:space="preserve"> </w:t>
+      </w:r>
+      <w:proofErr w:type="spellStart"/>
+      <w:r>
+        <w:rPr>
+          <w:bCs/>
+          <w:sz w:val="28"/>
+          <w:szCs w:val="28"/>
+        </w:rPr>
+        <w:t>el</w:t>
+      </w:r>
+      <w:proofErr w:type="spellEnd"/>
+      <w:r>
+        <w:rPr>
+          <w:bCs/>
+          <w:sz w:val="28"/>
+          <w:szCs w:val="28"/>
+        </w:rPr>
+        <w:t xml:space="preserve"> </w:t>
+      </w:r>
+      <w:proofErr w:type="spellStart"/>
+      <w:r>
+        <w:rPr>
+          <w:bCs/>
+          <w:sz w:val="28"/>
+          <w:szCs w:val="28"/>
+        </w:rPr>
+        <w:t>aprendizaje</w:t>
+      </w:r>
+      <w:proofErr w:type="spellEnd"/>
+      <w:r>
+        <w:rPr>
+          <w:bCs/>
+          <w:sz w:val="28"/>
+          <w:szCs w:val="28"/>
+        </w:rPr>
+        <w:t xml:space="preserve"> </w:t>
+      </w:r>
+      <w:proofErr w:type="spellStart"/>
+      <w:r>
+        <w:rPr>
+          <w:bCs/>
+          <w:sz w:val="28"/>
+          <w:szCs w:val="28"/>
+        </w:rPr>
+        <w:t>supervisado</w:t>
+      </w:r>
+      <w:proofErr w:type="spellEnd"/>
+      <w:r>
+        <w:rPr>
+          <w:bCs/>
+          <w:sz w:val="28"/>
+          <w:szCs w:val="28"/>
+        </w:rPr>
+        <w:t xml:space="preserve"> por </w:t>
+      </w:r>
+      <w:proofErr w:type="spellStart"/>
+      <w:r>
+        <w:rPr>
+          <w:bCs/>
+          <w:sz w:val="28"/>
+          <w:szCs w:val="28"/>
+        </w:rPr>
+        <w:t>supuesto</w:t>
+      </w:r>
+      <w:proofErr w:type="spellEnd"/>
+      <w:r>
+        <w:rPr>
+          <w:bCs/>
+          <w:sz w:val="28"/>
+          <w:szCs w:val="28"/>
+        </w:rPr>
+        <w:t>.</w:t>
+      </w:r>
+    </w:p>
+    <w:p>
+      <w:pPr>
+        <w:rPr>
+          <w:b/>
+          <w:sz w:val="28"/>
+          <w:szCs w:val="28"/>
+          <w:lang w:val="es-US"/>
+        </w:rPr>
+      </w:pPr>
+      <w:r>
+        <w:rPr>
+          <w:bCs/>
+          <w:sz w:val="28"/>
+          <w:szCs w:val="28"/>
+        </w:rPr>
+        <w:t xml:space="preserve">Por </w:t>
+      </w:r>
+      <w:proofErr w:type="spellStart"/>
+      <w:r>
+        <w:rPr>
+          <w:bCs/>
+          <w:sz w:val="28"/>
+          <w:szCs w:val="28"/>
+        </w:rPr>
+        <w:t>otro</w:t>
+      </w:r>
+      <w:proofErr w:type="spellEnd"/>
+      <w:r>
+        <w:rPr>
+          <w:bCs/>
+          <w:sz w:val="28"/>
+          <w:szCs w:val="28"/>
+        </w:rPr>
+        <w:t xml:space="preserve"> </w:t>
+      </w:r>
+      <w:proofErr w:type="spellStart"/>
+      <w:r>
+        <w:rPr>
+          <w:bCs/>
+          <w:sz w:val="28"/>
+          <w:szCs w:val="28"/>
+        </w:rPr>
+        <w:t>lado</w:t>
+      </w:r>
+      <w:proofErr w:type="spellEnd"/>
+      <w:r>
+        <w:rPr>
+          <w:bCs/>
+          <w:sz w:val="28"/>
+          <w:szCs w:val="28"/>
+        </w:rPr>
+        <w:t xml:space="preserve">, </w:t>
+      </w:r>
+      <w:proofErr w:type="spellStart"/>
+      <w:r>
+        <w:rPr>
+          <w:bCs/>
+          <w:sz w:val="28"/>
+          <w:szCs w:val="28"/>
+        </w:rPr>
+        <w:t>utilizamos</w:t>
+      </w:r>
+      <w:proofErr w:type="spellEnd"/>
+      <w:r>
+        <w:rPr>
+          <w:bCs/>
+          <w:sz w:val="28"/>
+          <w:szCs w:val="28"/>
+        </w:rPr>
+        <w:t xml:space="preserve"> los </w:t>
+      </w:r>
+      <w:proofErr w:type="spellStart"/>
+      <w:r>
+        <w:rPr>
+          <w:bCs/>
+          <w:sz w:val="28"/>
+          <w:szCs w:val="28"/>
+        </w:rPr>
+        <w:t>modelos</w:t>
+      </w:r>
+      <w:proofErr w:type="spellEnd"/>
+      <w:r>
+        <w:rPr>
+          <w:bCs/>
+          <w:sz w:val="28"/>
+          <w:szCs w:val="28"/>
+        </w:rPr>
+        <w:t xml:space="preserve"> de Decision Tree y Random Forest </w:t>
+      </w:r>
+      <w:proofErr w:type="spellStart"/>
+      <w:r>
+        <w:rPr>
+          <w:bCs/>
+          <w:sz w:val="28"/>
+          <w:szCs w:val="28"/>
+        </w:rPr>
+        <w:t>porque</w:t>
+      </w:r>
+      <w:proofErr w:type="spellEnd"/>
+      <w:r>
+        <w:rPr>
+          <w:bCs/>
+          <w:sz w:val="28"/>
+          <w:szCs w:val="28"/>
+        </w:rPr>
+        <w:t xml:space="preserve"> </w:t>
+      </w:r>
+      <w:proofErr w:type="spellStart"/>
+      <w:r>
+        <w:rPr>
+          <w:bCs/>
+          <w:sz w:val="28"/>
+          <w:szCs w:val="28"/>
+        </w:rPr>
+        <w:t>demostraron</w:t>
+      </w:r>
+      <w:proofErr w:type="spellEnd"/>
+      <w:r>
+        <w:rPr>
+          <w:bCs/>
+          <w:sz w:val="28"/>
+          <w:szCs w:val="28"/>
+        </w:rPr>
+        <w:t xml:space="preserve"> ser de los </w:t>
+      </w:r>
+      <w:proofErr w:type="spellStart"/>
+      <w:r>
+        <w:rPr>
+          <w:bCs/>
+          <w:sz w:val="28"/>
+          <w:szCs w:val="28"/>
+        </w:rPr>
+        <w:t>modelos</w:t>
+      </w:r>
+      <w:proofErr w:type="spellEnd"/>
+      <w:r>
+        <w:rPr>
+          <w:bCs/>
+          <w:sz w:val="28"/>
+          <w:szCs w:val="28"/>
+        </w:rPr>
+        <w:t xml:space="preserve"> que </w:t>
+      </w:r>
+      <w:proofErr w:type="spellStart"/>
+      <w:r>
+        <w:rPr>
+          <w:bCs/>
+          <w:sz w:val="28"/>
+          <w:szCs w:val="28"/>
+        </w:rPr>
+        <w:t>mejores</w:t>
+      </w:r>
+      <w:proofErr w:type="spellEnd"/>
+      <w:r>
+        <w:rPr>
+          <w:bCs/>
+          <w:sz w:val="28"/>
+          <w:szCs w:val="28"/>
+        </w:rPr>
+        <w:t xml:space="preserve"> </w:t>
+      </w:r>
+      <w:proofErr w:type="spellStart"/>
+      <w:r>
+        <w:rPr>
+          <w:bCs/>
+          <w:sz w:val="28"/>
+          <w:szCs w:val="28"/>
+        </w:rPr>
+        <w:t>resultados</w:t>
+      </w:r>
+      <w:proofErr w:type="spellEnd"/>
+      <w:r>
+        <w:rPr>
+          <w:bCs/>
+          <w:sz w:val="28"/>
+          <w:szCs w:val="28"/>
+        </w:rPr>
+        <w:t xml:space="preserve"> </w:t>
+      </w:r>
+      <w:proofErr w:type="spellStart"/>
+      <w:r>
+        <w:rPr>
+          <w:bCs/>
+          <w:sz w:val="28"/>
+          <w:szCs w:val="28"/>
+        </w:rPr>
+        <w:t>obtenían</w:t>
+      </w:r>
+      <w:proofErr w:type="spellEnd"/>
+      <w:r>
+        <w:rPr>
+          <w:bCs/>
+          <w:sz w:val="28"/>
+          <w:szCs w:val="28"/>
+        </w:rPr>
+        <w:t xml:space="preserve"> </w:t>
+      </w:r>
+      <w:proofErr w:type="spellStart"/>
+      <w:r>
+        <w:rPr>
+          <w:bCs/>
+          <w:sz w:val="28"/>
+          <w:szCs w:val="28"/>
+        </w:rPr>
+        <w:t>en</w:t>
+      </w:r>
+      <w:proofErr w:type="spellEnd"/>
+      <w:r>
+        <w:rPr>
+          <w:bCs/>
+          <w:sz w:val="28"/>
+          <w:szCs w:val="28"/>
+        </w:rPr>
+        <w:t xml:space="preserve"> </w:t>
+      </w:r>
+      <w:proofErr w:type="spellStart"/>
+      <w:r>
+        <w:rPr>
+          <w:bCs/>
+          <w:sz w:val="28"/>
+          <w:szCs w:val="28"/>
+        </w:rPr>
+        <w:t>jeugos</w:t>
+      </w:r>
+      <w:proofErr w:type="spellEnd"/>
+      <w:r>
+        <w:rPr>
+          <w:bCs/>
+          <w:sz w:val="28"/>
+          <w:szCs w:val="28"/>
+        </w:rPr>
+        <w:t xml:space="preserve"> de </w:t>
+      </w:r>
+      <w:proofErr w:type="spellStart"/>
+      <w:r>
+        <w:rPr>
+          <w:bCs/>
+          <w:sz w:val="28"/>
+          <w:szCs w:val="28"/>
+        </w:rPr>
+        <w:t>datos</w:t>
+      </w:r>
+      <w:proofErr w:type="spellEnd"/>
+      <w:r>
+        <w:rPr>
+          <w:bCs/>
+          <w:sz w:val="28"/>
+          <w:szCs w:val="28"/>
+        </w:rPr>
+        <w:t xml:space="preserve"> de </w:t>
+      </w:r>
+      <w:proofErr w:type="spellStart"/>
+      <w:r>
+        <w:rPr>
+          <w:bCs/>
+          <w:sz w:val="28"/>
+          <w:szCs w:val="28"/>
+        </w:rPr>
+        <w:t>este</w:t>
+      </w:r>
+      <w:proofErr w:type="spellEnd"/>
+      <w:r>
+        <w:rPr>
+          <w:bCs/>
+          <w:sz w:val="28"/>
+          <w:szCs w:val="28"/>
+        </w:rPr>
+        <w:t xml:space="preserve"> </w:t>
+      </w:r>
+      <w:proofErr w:type="spellStart"/>
+      <w:r>
+        <w:rPr>
+          <w:bCs/>
+          <w:sz w:val="28"/>
+          <w:szCs w:val="28"/>
+        </w:rPr>
+        <w:t>estilo</w:t>
+      </w:r>
+      <w:proofErr w:type="spellEnd"/>
+      <w:r>
+        <w:rPr>
+          <w:bCs/>
+          <w:sz w:val="28"/>
+          <w:szCs w:val="28"/>
+        </w:rPr>
+        <w:t xml:space="preserve">, </w:t>
+      </w:r>
+      <w:proofErr w:type="spellStart"/>
+      <w:r>
+        <w:rPr>
+          <w:bCs/>
+          <w:sz w:val="28"/>
+          <w:szCs w:val="28"/>
+        </w:rPr>
+        <w:t>siempre</w:t>
+      </w:r>
+      <w:proofErr w:type="spellEnd"/>
+      <w:r>
+        <w:rPr>
+          <w:bCs/>
+          <w:sz w:val="28"/>
+          <w:szCs w:val="28"/>
+        </w:rPr>
+        <w:t xml:space="preserve"> que se </w:t>
+      </w:r>
+      <w:proofErr w:type="spellStart"/>
+      <w:r>
+        <w:rPr>
+          <w:bCs/>
+          <w:sz w:val="28"/>
+          <w:szCs w:val="28"/>
+        </w:rPr>
+        <w:t>cuidara</w:t>
+      </w:r>
+      <w:proofErr w:type="spellEnd"/>
+      <w:r>
+        <w:rPr>
+          <w:bCs/>
+          <w:sz w:val="28"/>
+          <w:szCs w:val="28"/>
+        </w:rPr>
+        <w:t xml:space="preserve"> </w:t>
+      </w:r>
+      <w:proofErr w:type="spellStart"/>
+      <w:r>
+        <w:rPr>
+          <w:bCs/>
+          <w:sz w:val="28"/>
+          <w:szCs w:val="28"/>
+        </w:rPr>
+        <w:t>bastante</w:t>
+      </w:r>
+      <w:proofErr w:type="spellEnd"/>
+      <w:r>
+        <w:rPr>
+          <w:bCs/>
+          <w:sz w:val="28"/>
+          <w:szCs w:val="28"/>
+        </w:rPr>
+        <w:t xml:space="preserve"> </w:t>
+      </w:r>
+      <w:proofErr w:type="spellStart"/>
+      <w:r>
+        <w:rPr>
+          <w:bCs/>
+          <w:sz w:val="28"/>
+          <w:szCs w:val="28"/>
+        </w:rPr>
+        <w:t>el</w:t>
+      </w:r>
+      <w:proofErr w:type="spellEnd"/>
+      <w:r>
+        <w:rPr>
+          <w:bCs/>
+          <w:sz w:val="28"/>
+          <w:szCs w:val="28"/>
+        </w:rPr>
+        <w:t xml:space="preserve"> no </w:t>
+      </w:r>
+      <w:proofErr w:type="spellStart"/>
+      <w:r>
+        <w:rPr>
+          <w:bCs/>
+          <w:sz w:val="28"/>
+          <w:szCs w:val="28"/>
+        </w:rPr>
+        <w:t>realizar</w:t>
+      </w:r>
+      <w:proofErr w:type="spellEnd"/>
+      <w:r>
+        <w:rPr>
+          <w:bCs/>
+          <w:sz w:val="28"/>
+          <w:szCs w:val="28"/>
+        </w:rPr>
+        <w:t xml:space="preserve"> overfitting.</w:t>
+      </w:r>
+    </w:p>
+    <w:p>
+      <w:pPr>
+        <w:rPr>
+          <w:b/>
+          <w:sz w:val="32"/>
+          <w:szCs w:val="32"/>
+          <w:lang w:val="es-US"/>
+        </w:rPr>
+      </w:pPr>
+    </w:p>
+    <w:p>
+      <w:pPr>
+        <w:rPr>
+          <w:b/>
+          <w:sz w:val="32"/>
+          <w:szCs w:val="32"/>
+          <w:lang w:val="es-US"/>
+        </w:rPr>
+      </w:pPr>
+      <w:r>
+        <w:rPr>
+          <w:b/>
+          <w:sz w:val="32"/>
+          <w:szCs w:val="32"/>
+          <w:lang w:val="es-US"/>
+        </w:rPr>
+        <w:t>An</w:t>
+      </w:r>
+      <w:r>
+        <w:rPr>
+          <w:b/>
+          <w:sz w:val="32"/>
+          <w:szCs w:val="32"/>
+          <w:lang w:val="es-US"/>
+        </w:rPr>
+        <w:t>á</w:t>
+      </w:r>
+      <w:r>
+        <w:rPr>
+          <w:b/>
+          <w:sz w:val="32"/>
+          <w:szCs w:val="32"/>
+          <w:lang w:val="es-US"/>
+        </w:rPr>
+        <w:t>lisis de los resultados</w:t>
+      </w:r>
+      <w:r>
+        <w:rPr>
+          <w:b/>
+          <w:sz w:val="32"/>
+          <w:szCs w:val="32"/>
+          <w:lang w:val="es-US"/>
+        </w:rPr>
+        <w:t>:</w:t>
+      </w:r>
+    </w:p>
+    <w:p>
+      <w:pPr>
+        <w:rPr>
+          <w:bCs/>
+          <w:sz w:val="28"/>
+          <w:szCs w:val="28"/>
+        </w:rPr>
+      </w:pPr>
+    </w:p>
+    <w:p>
+      <w:pPr>
+        <w:rPr>
+          <w:b/>
+          <w:sz w:val="28"/>
+          <w:szCs w:val="28"/>
+        </w:rPr>
+      </w:pPr>
+    </w:p>
+    <w:p>
+      <w:pPr>
+        <w:rPr>
+          <w:b/>
+          <w:sz w:val="28"/>
+          <w:szCs w:val="28"/>
+        </w:rPr>
+      </w:pPr>
+    </w:p>
+    <w:p>
+      <w:pPr>
+        <w:rPr>
+          <w:b/>
+          <w:sz w:val="28"/>
+          <w:szCs w:val="28"/>
+        </w:rPr>
+      </w:pPr>
+    </w:p>
+    <w:p>
+      <w:pPr>
+        <w:rPr>
+          <w:b/>
+          <w:sz w:val="28"/>
+          <w:szCs w:val="28"/>
+          <w:u w:val="single"/>
         </w:rPr>
       </w:pPr>
     </w:p>
@@ -392,8 +1893,128 @@
 </w:document>
 </file>
 
+<file path=word/numbering.xml><?xml version="1.0" encoding="utf-8"?>
+<w:numbering xmlns:wpc="http://schemas.microsoft.com/office/word/2010/wordprocessingCanvas" xmlns:cx="http://schemas.microsoft.com/office/drawing/2014/chartex" xmlns:cx1="http://schemas.microsoft.com/office/drawing/2015/9/8/chartex" xmlns:cx2="http://schemas.microsoft.com/office/drawing/2015/10/21/chartex" xmlns:cx3="http://schemas.microsoft.com/office/drawing/2016/5/9/chartex" xmlns:cx4="http://schemas.microsoft.com/office/drawing/2016/5/10/chartex" xmlns:cx5="http://schemas.microsoft.com/office/drawing/2016/5/11/chartex" xmlns:cx6="http://schemas.microsoft.com/office/drawing/2016/5/12/chartex" xmlns:cx7="http://schemas.microsoft.com/office/drawing/2016/5/13/chartex" xmlns:cx8="http://schemas.microsoft.com/office/drawing/2016/5/14/chartex" xmlns:mc="http://schemas.openxmlformats.org/markup-compatibility/2006" xmlns:aink="http://schemas.microsoft.com/office/drawing/2016/ink" xmlns:am3d="http://schemas.microsoft.com/office/drawing/2017/model3d" xmlns:o="urn:schemas-microsoft-com:office:office" xmlns:r="http://schemas.openxmlformats.org/officeDocument/2006/relationships" xmlns:m="http://schemas.openxmlformats.org/officeDocument/2006/math" xmlns:v="urn:schemas-microsoft-com:vml" xmlns:wp14="http://schemas.microsoft.com/office/word/2010/wordprocessingDrawing" xmlns:wp="http://schemas.openxmlformats.org/drawingml/2006/wordprocessingDrawing" xmlns:w10="urn:schemas-microsoft-com:office:word" xmlns:w="http://schemas.openxmlformats.org/wordprocessingml/2006/main" xmlns:w14="http://schemas.microsoft.com/office/word/2010/wordml" xmlns:w15="http://schemas.microsoft.com/office/word/2012/wordml" xmlns:w16cex="http://schemas.microsoft.com/office/word/2018/wordml/cex" xmlns:w16cid="http://schemas.microsoft.com/office/word/2016/wordml/cid" xmlns:w16="http://schemas.microsoft.com/office/word/2018/wordml" xmlns:w16sdtdh="http://schemas.microsoft.com/office/word/2020/wordml/sdtdatahash" xmlns:w16se="http://schemas.microsoft.com/office/word/2015/wordml/symex" xmlns:wpg="http://schemas.microsoft.com/office/word/2010/wordprocessingGroup" xmlns:wpi="http://schemas.microsoft.com/office/word/2010/wordprocessingInk" xmlns:wne="http://schemas.microsoft.com/office/word/2006/wordml" xmlns:wps="http://schemas.microsoft.com/office/word/2010/wordprocessingShape" mc:Ignorable="w14 w15 w16se w16cid w16 w16cex w16sdtdh wp14">
+  <w:abstractNum w:abstractNumId="0" w15:restartNumberingAfterBreak="0">
+    <w:nsid w:val="44C20417"/>
+    <w:multiLevelType w:val="hybridMultilevel"/>
+    <w:tmpl w:val="C8A2A724"/>
+    <w:lvl w:ilvl="0" w:tplc="5B52B6A0">
+      <w:numFmt w:val="bullet"/>
+      <w:lvlText w:val="-"/>
+      <w:lvlJc w:val="left"/>
+      <w:pPr>
+        <w:ind w:left="720" w:hanging="360"/>
+      </w:pPr>
+      <w:rPr>
+        <w:rFonts w:ascii="Calibri" w:eastAsiaTheme="minorHAnsi" w:hAnsi="Calibri" w:cs="Calibri" w:hint="default"/>
+      </w:rPr>
+    </w:lvl>
+    <w:lvl w:ilvl="1" w:tplc="0C0A0003" w:tentative="1">
+      <w:start w:val="1"/>
+      <w:numFmt w:val="bullet"/>
+      <w:lvlText w:val="o"/>
+      <w:lvlJc w:val="left"/>
+      <w:pPr>
+        <w:ind w:left="1440" w:hanging="360"/>
+      </w:pPr>
+      <w:rPr>
+        <w:rFonts w:ascii="Courier New" w:hAnsi="Courier New" w:cs="Courier New" w:hint="default"/>
+      </w:rPr>
+    </w:lvl>
+    <w:lvl w:ilvl="2" w:tplc="0C0A0005" w:tentative="1">
+      <w:start w:val="1"/>
+      <w:numFmt w:val="bullet"/>
+      <w:lvlText w:val=""/>
+      <w:lvlJc w:val="left"/>
+      <w:pPr>
+        <w:ind w:left="2160" w:hanging="360"/>
+      </w:pPr>
+      <w:rPr>
+        <w:rFonts w:ascii="Wingdings" w:hAnsi="Wingdings" w:hint="default"/>
+      </w:rPr>
+    </w:lvl>
+    <w:lvl w:ilvl="3" w:tplc="0C0A0001" w:tentative="1">
+      <w:start w:val="1"/>
+      <w:numFmt w:val="bullet"/>
+      <w:lvlText w:val=""/>
+      <w:lvlJc w:val="left"/>
+      <w:pPr>
+        <w:ind w:left="2880" w:hanging="360"/>
+      </w:pPr>
+      <w:rPr>
+        <w:rFonts w:ascii="Symbol" w:hAnsi="Symbol" w:hint="default"/>
+      </w:rPr>
+    </w:lvl>
+    <w:lvl w:ilvl="4" w:tplc="0C0A0003" w:tentative="1">
+      <w:start w:val="1"/>
+      <w:numFmt w:val="bullet"/>
+      <w:lvlText w:val="o"/>
+      <w:lvlJc w:val="left"/>
+      <w:pPr>
+        <w:ind w:left="3600" w:hanging="360"/>
+      </w:pPr>
+      <w:rPr>
+        <w:rFonts w:ascii="Courier New" w:hAnsi="Courier New" w:cs="Courier New" w:hint="default"/>
+      </w:rPr>
+    </w:lvl>
+    <w:lvl w:ilvl="5" w:tplc="0C0A0005" w:tentative="1">
+      <w:start w:val="1"/>
+      <w:numFmt w:val="bullet"/>
+      <w:lvlText w:val=""/>
+      <w:lvlJc w:val="left"/>
+      <w:pPr>
+        <w:ind w:left="4320" w:hanging="360"/>
+      </w:pPr>
+      <w:rPr>
+        <w:rFonts w:ascii="Wingdings" w:hAnsi="Wingdings" w:hint="default"/>
+      </w:rPr>
+    </w:lvl>
+    <w:lvl w:ilvl="6" w:tplc="0C0A0001" w:tentative="1">
+      <w:start w:val="1"/>
+      <w:numFmt w:val="bullet"/>
+      <w:lvlText w:val=""/>
+      <w:lvlJc w:val="left"/>
+      <w:pPr>
+        <w:ind w:left="5040" w:hanging="360"/>
+      </w:pPr>
+      <w:rPr>
+        <w:rFonts w:ascii="Symbol" w:hAnsi="Symbol" w:hint="default"/>
+      </w:rPr>
+    </w:lvl>
+    <w:lvl w:ilvl="7" w:tplc="0C0A0003" w:tentative="1">
+      <w:start w:val="1"/>
+      <w:numFmt w:val="bullet"/>
+      <w:lvlText w:val="o"/>
+      <w:lvlJc w:val="left"/>
+      <w:pPr>
+        <w:ind w:left="5760" w:hanging="360"/>
+      </w:pPr>
+      <w:rPr>
+        <w:rFonts w:ascii="Courier New" w:hAnsi="Courier New" w:cs="Courier New" w:hint="default"/>
+      </w:rPr>
+    </w:lvl>
+    <w:lvl w:ilvl="8" w:tplc="0C0A0005" w:tentative="1">
+      <w:start w:val="1"/>
+      <w:numFmt w:val="bullet"/>
+      <w:lvlText w:val=""/>
+      <w:lvlJc w:val="left"/>
+      <w:pPr>
+        <w:ind w:left="6480" w:hanging="360"/>
+      </w:pPr>
+      <w:rPr>
+        <w:rFonts w:ascii="Wingdings" w:hAnsi="Wingdings" w:hint="default"/>
+      </w:rPr>
+    </w:lvl>
+  </w:abstractNum>
+  <w:num w:numId="1">
+    <w:abstractNumId w:val="0"/>
+  </w:num>
+</w:numbering>
+</file>
+
 <file path=word/styles.xml><?xml version="1.0" encoding="utf-8"?>
-<w:styles xmlns:mc="http://schemas.openxmlformats.org/markup-compatibility/2006" xmlns:r="http://schemas.openxmlformats.org/officeDocument/2006/relationships" xmlns:w="http://schemas.openxmlformats.org/wordprocessingml/2006/main" xmlns:w14="http://schemas.microsoft.com/office/word/2010/wordml" xmlns:w15="http://schemas.microsoft.com/office/word/2012/wordml" xmlns:w16se="http://schemas.microsoft.com/office/word/2015/wordml/symex" mc:Ignorable="w14 w15 w16se">
+<w:styles xmlns:mc="http://schemas.openxmlformats.org/markup-compatibility/2006" xmlns:r="http://schemas.openxmlformats.org/officeDocument/2006/relationships" xmlns:w="http://schemas.openxmlformats.org/wordprocessingml/2006/main" xmlns:w14="http://schemas.microsoft.com/office/word/2010/wordml" xmlns:w15="http://schemas.microsoft.com/office/word/2012/wordml" xmlns:w16cex="http://schemas.microsoft.com/office/word/2018/wordml/cex" xmlns:w16cid="http://schemas.microsoft.com/office/word/2016/wordml/cid" xmlns:w16="http://schemas.microsoft.com/office/word/2018/wordml" xmlns:w16sdtdh="http://schemas.microsoft.com/office/word/2020/wordml/sdtdatahash" xmlns:w16se="http://schemas.microsoft.com/office/word/2015/wordml/symex" mc:Ignorable="w14 w15 w16se w16cid w16 w16cex w16sdtdh">
   <w:docDefaults>
     <w:rPrDefault>
       <w:rPr>
@@ -409,7 +2030,7 @@
       </w:pPr>
     </w:pPrDefault>
   </w:docDefaults>
-  <w:latentStyles w:defLockedState="0" w:defUIPriority="99" w:defSemiHidden="0" w:defUnhideWhenUsed="0" w:defQFormat="0" w:count="371">
+  <w:latentStyles w:defLockedState="0" w:defUIPriority="99" w:defSemiHidden="0" w:defUnhideWhenUsed="0" w:defQFormat="0" w:count="376">
     <w:lsdException w:name="Normal" w:uiPriority="0" w:qFormat="1"/>
     <w:lsdException w:name="heading 1" w:uiPriority="9" w:qFormat="1"/>
     <w:lsdException w:name="heading 2" w:semiHidden="1" w:uiPriority="9" w:unhideWhenUsed="1" w:qFormat="1"/>
@@ -515,7 +2136,6 @@
     <w:lsdException w:name="HTML Sample" w:semiHidden="1" w:unhideWhenUsed="1"/>
     <w:lsdException w:name="HTML Typewriter" w:semiHidden="1" w:unhideWhenUsed="1"/>
     <w:lsdException w:name="HTML Variable" w:semiHidden="1" w:unhideWhenUsed="1"/>
-    <w:lsdException w:name="Normal Table" w:semiHidden="1" w:unhideWhenUsed="1"/>
     <w:lsdException w:name="annotation subject" w:semiHidden="1" w:unhideWhenUsed="1"/>
     <w:lsdException w:name="No List" w:semiHidden="1" w:unhideWhenUsed="1"/>
     <w:lsdException w:name="Outline List 1" w:semiHidden="1" w:unhideWhenUsed="1"/>
@@ -558,11 +2178,8 @@
     <w:lsdException w:name="Table Contemporary" w:semiHidden="1" w:unhideWhenUsed="1"/>
     <w:lsdException w:name="Table Elegant" w:semiHidden="1" w:unhideWhenUsed="1"/>
     <w:lsdException w:name="Table Professional" w:semiHidden="1" w:unhideWhenUsed="1"/>
-    <w:lsdException w:name="Table Subtle 1" w:semiHidden="1" w:unhideWhenUsed="1"/>
     <w:lsdException w:name="Table Subtle 2" w:semiHidden="1" w:unhideWhenUsed="1"/>
     <w:lsdException w:name="Table Web 1" w:semiHidden="1" w:unhideWhenUsed="1"/>
-    <w:lsdException w:name="Table Web 2" w:semiHidden="1" w:unhideWhenUsed="1"/>
-    <w:lsdException w:name="Table Web 3" w:semiHidden="1" w:unhideWhenUsed="1"/>
     <w:lsdException w:name="Balloon Text" w:semiHidden="1" w:unhideWhenUsed="1"/>
     <w:lsdException w:name="Table Grid" w:uiPriority="39"/>
     <w:lsdException w:name="Table Theme" w:semiHidden="1" w:unhideWhenUsed="1"/>
@@ -781,18 +2398,24 @@
     <w:lsdException w:name="List Table 5 Dark Accent 6" w:uiPriority="50"/>
     <w:lsdException w:name="List Table 6 Colorful Accent 6" w:uiPriority="51"/>
     <w:lsdException w:name="List Table 7 Colorful Accent 6" w:uiPriority="52"/>
+    <w:lsdException w:name="Mention" w:semiHidden="1" w:unhideWhenUsed="1"/>
+    <w:lsdException w:name="Smart Hyperlink" w:semiHidden="1" w:unhideWhenUsed="1"/>
+    <w:lsdException w:name="Hashtag" w:semiHidden="1" w:unhideWhenUsed="1"/>
+    <w:lsdException w:name="Unresolved Mention" w:semiHidden="1" w:unhideWhenUsed="1"/>
+    <w:lsdException w:name="Smart Link" w:semiHidden="1" w:unhideWhenUsed="1"/>
   </w:latentStyles>
   <w:style w:type="paragraph" w:default="1" w:styleId="Normal">
     <w:name w:val="Normal"/>
     <w:qFormat/>
+    <w:rsid w:val="003336BC"/>
   </w:style>
-  <w:style w:type="character" w:default="1" w:styleId="DefaultParagraphFont">
+  <w:style w:type="character" w:default="1" w:styleId="Fuentedeprrafopredeter">
     <w:name w:val="Default Paragraph Font"/>
     <w:uiPriority w:val="1"/>
     <w:semiHidden/>
     <w:unhideWhenUsed/>
   </w:style>
-  <w:style w:type="table" w:default="1" w:styleId="TableNormal">
+  <w:style w:type="table" w:default="1" w:styleId="Tablanormal">
     <w:name w:val="Normal Table"/>
     <w:uiPriority w:val="99"/>
     <w:semiHidden/>
@@ -807,11 +2430,22 @@
       </w:tblCellMar>
     </w:tblPr>
   </w:style>
-  <w:style w:type="numbering" w:default="1" w:styleId="NoList">
+  <w:style w:type="numbering" w:default="1" w:styleId="Sinlista">
     <w:name w:val="No List"/>
     <w:uiPriority w:val="99"/>
     <w:semiHidden/>
     <w:unhideWhenUsed/>
+  </w:style>
+  <w:style w:type="paragraph" w:styleId="Prrafodelista">
+    <w:name w:val="List Paragraph"/>
+    <w:basedOn w:val="Normal"/>
+    <w:uiPriority w:val="34"/>
+    <w:qFormat/>
+    <w:rsid w:val="00AA25B7"/>
+    <w:pPr>
+      <w:ind w:left="720"/>
+      <w:contextualSpacing/>
+    </w:pPr>
   </w:style>
 </w:styles>
 </file>

</xml_diff>